<commit_message>
JEE Employee Projekt: ParkingSpace ergänzt
</commit_message>
<xml_diff>
--- a/jee.employee/Dokumentation.docx
+++ b/jee.employee/Dokumentation.docx
@@ -20,11 +20,15 @@
     </w:p>
     <w:p>
       <w:r>
+        <w:rPr>
+          <w:noProof/>
+          <w:lang w:eastAsia="de-CH"/>
+        </w:rPr>
         <w:drawing>
-          <wp:inline distT="0" distB="0" distL="0" distR="0" wp14:anchorId="1F3F0BEC" wp14:editId="50B9300E">
-            <wp:extent cx="5400040" cy="4460229"/>
+          <wp:inline distT="0" distB="0" distL="0" distR="0">
+            <wp:extent cx="5400040" cy="4459504"/>
             <wp:effectExtent l="0" t="0" r="0" b="0"/>
-            <wp:docPr id="2054" name="Picture 6"/>
+            <wp:docPr id="1" name="Grafik 1"/>
             <wp:cNvGraphicFramePr>
               <a:graphicFrameLocks xmlns:a="http://schemas.openxmlformats.org/drawingml/2006/main" noChangeAspect="1"/>
             </wp:cNvGraphicFramePr>
@@ -32,7 +36,7 @@
               <a:graphicData uri="http://schemas.openxmlformats.org/drawingml/2006/picture">
                 <pic:pic xmlns:pic="http://schemas.openxmlformats.org/drawingml/2006/picture">
                   <pic:nvPicPr>
-                    <pic:cNvPr id="2054" name="Picture 6"/>
+                    <pic:cNvPr id="0" name="Picture 1"/>
                     <pic:cNvPicPr>
                       <a:picLocks noChangeAspect="1" noChangeArrowheads="1"/>
                     </pic:cNvPicPr>
@@ -53,7 +57,7 @@
                   <pic:spPr bwMode="auto">
                     <a:xfrm>
                       <a:off x="0" y="0"/>
-                      <a:ext cx="5400040" cy="4460229"/>
+                      <a:ext cx="5400040" cy="4459504"/>
                     </a:xfrm>
                     <a:prstGeom prst="rect">
                       <a:avLst/>
@@ -62,8 +66,6 @@
                     <a:ln>
                       <a:noFill/>
                     </a:ln>
-                    <a:effectLst/>
-                    <a:extLst/>
                   </pic:spPr>
                 </pic:pic>
               </a:graphicData>
@@ -74,21 +76,42 @@
     </w:p>
     <w:p>
       <w:pPr>
+        <w:rPr>
+          <w:rFonts w:asciiTheme="majorHAnsi" w:eastAsiaTheme="majorEastAsia" w:hAnsiTheme="majorHAnsi" w:cstheme="majorBidi"/>
+          <w:b/>
+          <w:bCs/>
+          <w:color w:val="365F91" w:themeColor="accent1" w:themeShade="BF"/>
+          <w:sz w:val="28"/>
+          <w:szCs w:val="28"/>
+        </w:rPr>
+      </w:pPr>
+      <w:r>
+        <w:br w:type="page"/>
+      </w:r>
+    </w:p>
+    <w:p>
+      <w:pPr>
         <w:pStyle w:val="berschrift1"/>
       </w:pPr>
       <w:r>
+        <w:lastRenderedPageBreak/>
         <w:t>Datenbank ERD</w:t>
       </w:r>
     </w:p>
     <w:p>
-      <w:bookmarkStart w:id="0" w:name="_GoBack"/>
-      <w:bookmarkEnd w:id="0"/>
+      <w:pPr>
+        <w:keepNext/>
+      </w:pPr>
       <w:r>
+        <w:rPr>
+          <w:noProof/>
+          <w:lang w:eastAsia="de-CH"/>
+        </w:rPr>
         <w:drawing>
-          <wp:inline distT="0" distB="0" distL="0" distR="0" wp14:anchorId="21924B6D" wp14:editId="0464557D">
-            <wp:extent cx="5400040" cy="2382539"/>
-            <wp:effectExtent l="0" t="0" r="0" b="0"/>
-            <wp:docPr id="1029" name="Picture 5"/>
+          <wp:inline distT="0" distB="0" distL="0" distR="0" wp14:anchorId="2A245F8D" wp14:editId="50726B67">
+            <wp:extent cx="5400040" cy="2849288"/>
+            <wp:effectExtent l="0" t="0" r="0" b="8255"/>
+            <wp:docPr id="4" name="Grafik 4"/>
             <wp:cNvGraphicFramePr>
               <a:graphicFrameLocks xmlns:a="http://schemas.openxmlformats.org/drawingml/2006/main" noChangeAspect="1"/>
             </wp:cNvGraphicFramePr>
@@ -96,37 +119,26 @@
               <a:graphicData uri="http://schemas.openxmlformats.org/drawingml/2006/picture">
                 <pic:pic xmlns:pic="http://schemas.openxmlformats.org/drawingml/2006/picture">
                   <pic:nvPicPr>
-                    <pic:cNvPr id="1029" name="Picture 5"/>
-                    <pic:cNvPicPr>
-                      <a:picLocks noChangeAspect="1" noChangeArrowheads="1"/>
-                    </pic:cNvPicPr>
+                    <pic:cNvPr id="0" name=""/>
+                    <pic:cNvPicPr/>
                   </pic:nvPicPr>
                   <pic:blipFill>
-                    <a:blip r:embed="rId7" cstate="print">
-                      <a:extLst>
-                        <a:ext uri="{28A0092B-C50C-407E-A947-70E740481C1C}">
-                          <a14:useLocalDpi xmlns:a14="http://schemas.microsoft.com/office/drawing/2010/main" val="0"/>
-                        </a:ext>
-                      </a:extLst>
-                    </a:blip>
-                    <a:srcRect/>
+                    <a:blip r:embed="rId7"/>
                     <a:stretch>
                       <a:fillRect/>
                     </a:stretch>
                   </pic:blipFill>
-                  <pic:spPr bwMode="auto">
+                  <pic:spPr>
                     <a:xfrm>
                       <a:off x="0" y="0"/>
-                      <a:ext cx="5400040" cy="2382539"/>
+                      <a:ext cx="5400040" cy="2849288"/>
                     </a:xfrm>
                     <a:prstGeom prst="rect">
                       <a:avLst/>
                     </a:prstGeom>
-                    <a:noFill/>
                     <a:ln>
                       <a:noFill/>
                     </a:ln>
-                    <a:extLst/>
                   </pic:spPr>
                 </pic:pic>
               </a:graphicData>
@@ -135,7 +147,106 @@
         </w:drawing>
       </w:r>
     </w:p>
-    <w:p/>
+    <w:p>
+      <w:pPr>
+        <w:pStyle w:val="Beschriftung"/>
+      </w:pPr>
+      <w:r>
+        <w:t xml:space="preserve">Abbildung </w:t>
+      </w:r>
+      <w:fldSimple w:instr=" SEQ Abbildung \* ARABIC ">
+        <w:r>
+          <w:rPr>
+            <w:noProof/>
+          </w:rPr>
+          <w:t>1</w:t>
+        </w:r>
+      </w:fldSimple>
+      <w:r>
+        <w:t xml:space="preserve"> - Oracle Database (</w:t>
+      </w:r>
+      <w:r>
+        <w:t xml:space="preserve">Oracle </w:t>
+      </w:r>
+      <w:r>
+        <w:t>Data</w:t>
+      </w:r>
+      <w:r>
+        <w:t xml:space="preserve"> M</w:t>
+      </w:r>
+      <w:r>
+        <w:t>odeler)</w:t>
+      </w:r>
+    </w:p>
+    <w:p>
+      <w:bookmarkStart w:id="0" w:name="_GoBack"/>
+      <w:bookmarkEnd w:id="0"/>
+    </w:p>
+    <w:p>
+      <w:pPr>
+        <w:keepNext/>
+      </w:pPr>
+      <w:r>
+        <w:rPr>
+          <w:noProof/>
+          <w:lang w:eastAsia="de-CH"/>
+        </w:rPr>
+        <w:drawing>
+          <wp:inline distT="0" distB="0" distL="0" distR="0" wp14:anchorId="319E08D4" wp14:editId="16C5801D">
+            <wp:extent cx="4438650" cy="3209925"/>
+            <wp:effectExtent l="0" t="0" r="0" b="9525"/>
+            <wp:docPr id="2" name="Grafik 2"/>
+            <wp:cNvGraphicFramePr>
+              <a:graphicFrameLocks xmlns:a="http://schemas.openxmlformats.org/drawingml/2006/main" noChangeAspect="1"/>
+            </wp:cNvGraphicFramePr>
+            <a:graphic xmlns:a="http://schemas.openxmlformats.org/drawingml/2006/main">
+              <a:graphicData uri="http://schemas.openxmlformats.org/drawingml/2006/picture">
+                <pic:pic xmlns:pic="http://schemas.openxmlformats.org/drawingml/2006/picture">
+                  <pic:nvPicPr>
+                    <pic:cNvPr id="0" name=""/>
+                    <pic:cNvPicPr/>
+                  </pic:nvPicPr>
+                  <pic:blipFill>
+                    <a:blip r:embed="rId8"/>
+                    <a:stretch>
+                      <a:fillRect/>
+                    </a:stretch>
+                  </pic:blipFill>
+                  <pic:spPr>
+                    <a:xfrm>
+                      <a:off x="0" y="0"/>
+                      <a:ext cx="4438650" cy="3209925"/>
+                    </a:xfrm>
+                    <a:prstGeom prst="rect">
+                      <a:avLst/>
+                    </a:prstGeom>
+                  </pic:spPr>
+                </pic:pic>
+              </a:graphicData>
+            </a:graphic>
+          </wp:inline>
+        </w:drawing>
+      </w:r>
+    </w:p>
+    <w:p>
+      <w:pPr>
+        <w:pStyle w:val="Beschriftung"/>
+      </w:pPr>
+      <w:r>
+        <w:t xml:space="preserve">Abbildung </w:t>
+      </w:r>
+      <w:fldSimple w:instr=" SEQ Abbildung \* ARABIC ">
+        <w:r>
+          <w:rPr>
+            <w:noProof/>
+          </w:rPr>
+          <w:t>2</w:t>
+        </w:r>
+      </w:fldSimple>
+      <w:r>
+        <w:t xml:space="preserve"> - Derby Database (DBeaver)</w:t>
+      </w:r>
+    </w:p>
     <w:sectPr>
       <w:pgSz w:w="11906" w:h="16838"/>
       <w:pgMar w:top="1418" w:right="1701" w:bottom="1134" w:left="1701" w:header="709" w:footer="709" w:gutter="0"/>
@@ -172,7 +283,6 @@
     <w:lvl w:ilvl="1">
       <w:start w:val="1"/>
       <w:numFmt w:val="decimal"/>
-      <w:pStyle w:val="berschrift2"/>
       <w:lvlText w:val="0%1.%2"/>
       <w:lvlJc w:val="left"/>
       <w:pPr>
@@ -189,7 +299,6 @@
     <w:lvl w:ilvl="2">
       <w:start w:val="1"/>
       <w:numFmt w:val="decimal"/>
-      <w:pStyle w:val="berschrift3"/>
       <w:lvlText w:val="0%1.%2.%3"/>
       <w:lvlJc w:val="left"/>
       <w:pPr>
@@ -206,7 +315,6 @@
     <w:lvl w:ilvl="3">
       <w:start w:val="1"/>
       <w:numFmt w:val="decimal"/>
-      <w:pStyle w:val="berschrift4"/>
       <w:lvlText w:val="0%1.%2.%3.%4"/>
       <w:lvlJc w:val="left"/>
       <w:pPr>
@@ -223,7 +331,6 @@
     <w:lvl w:ilvl="4">
       <w:start w:val="1"/>
       <w:numFmt w:val="decimal"/>
-      <w:pStyle w:val="berschrift5"/>
       <w:lvlText w:val="0%1.%2.%3.%4.%5"/>
       <w:lvlJc w:val="left"/>
       <w:pPr>
@@ -240,7 +347,6 @@
     <w:lvl w:ilvl="5">
       <w:start w:val="1"/>
       <w:numFmt w:val="decimal"/>
-      <w:pStyle w:val="berschrift6"/>
       <w:lvlText w:val="0%1.%2.%3.%4.%5.%6"/>
       <w:lvlJc w:val="left"/>
       <w:pPr>
@@ -257,7 +363,6 @@
     <w:lvl w:ilvl="6">
       <w:start w:val="1"/>
       <w:numFmt w:val="decimal"/>
-      <w:pStyle w:val="berschrift7"/>
       <w:lvlText w:val="0%1.%2.%3.%4.%5.%6.%7"/>
       <w:lvlJc w:val="left"/>
       <w:pPr>
@@ -274,7 +379,6 @@
     <w:lvl w:ilvl="7">
       <w:start w:val="1"/>
       <w:numFmt w:val="decimal"/>
-      <w:pStyle w:val="berschrift8"/>
       <w:lvlText w:val="0%1.%2.%3.%4.%5.%6.%7.%8"/>
       <w:lvlJc w:val="left"/>
       <w:pPr>
@@ -291,7 +395,6 @@
     <w:lvl w:ilvl="8">
       <w:start w:val="1"/>
       <w:numFmt w:val="decimal"/>
-      <w:pStyle w:val="berschrift9"/>
       <w:lvlText w:val="0%1.%2.%3.%4.%5.%6.%7.%8.%9"/>
       <w:lvlJc w:val="left"/>
       <w:pPr>
@@ -850,6 +953,7 @@
   <w:style w:type="character" w:default="1" w:styleId="Absatz-Standardschriftart">
     <w:name w:val="Default Paragraph Font"/>
     <w:uiPriority w:val="1"/>
+    <w:semiHidden/>
     <w:unhideWhenUsed/>
   </w:style>
   <w:style w:type="table" w:default="1" w:styleId="NormaleTabelle">
@@ -1265,7 +1369,6 @@
     <w:basedOn w:val="Standard"/>
     <w:next w:val="Standard"/>
     <w:uiPriority w:val="35"/>
-    <w:semiHidden/>
     <w:unhideWhenUsed/>
     <w:qFormat/>
     <w:rsid w:val="00CB7E96"/>
@@ -1837,6 +1940,7 @@
   <w:style w:type="character" w:default="1" w:styleId="Absatz-Standardschriftart">
     <w:name w:val="Default Paragraph Font"/>
     <w:uiPriority w:val="1"/>
+    <w:semiHidden/>
     <w:unhideWhenUsed/>
   </w:style>
   <w:style w:type="table" w:default="1" w:styleId="NormaleTabelle">
@@ -2252,7 +2356,6 @@
     <w:basedOn w:val="Standard"/>
     <w:next w:val="Standard"/>
     <w:uiPriority w:val="35"/>
-    <w:semiHidden/>
     <w:unhideWhenUsed/>
     <w:qFormat/>
     <w:rsid w:val="00CB7E96"/>

</xml_diff>